<commit_message>
implemented "Add an Inquirer usr to the system" (minimum code to make test pass).
</commit_message>
<xml_diff>
--- a/docs/Pregunta.Me User Story Index Cards.docx
+++ b/docs/Pregunta.Me User Story Index Cards.docx
@@ -293,10 +293,32 @@
           </w:tcPr>
           <w:p>
             <w:r>
+              <w:t>Inquirer ID</w:t>
+            </w:r>
+          </w:p>
+        </w:tc>
+        <w:tc>
+          <w:tcPr>
+            <w:tcW w:w="3514" w:type="dxa"/>
+          </w:tcPr>
+          <w:p>
+            <w:r>
+              <w:t>Inquirer’s Name</w:t>
+            </w:r>
+          </w:p>
+        </w:tc>
+      </w:tr>
+      <w:tr>
+        <w:tc>
+          <w:tcPr>
+            <w:tcW w:w="3315" w:type="dxa"/>
+          </w:tcPr>
+          <w:p>
+            <w:r>
               <w:t>Inquirer</w:t>
             </w:r>
             <w:r>
-              <w:t xml:space="preserve"> ID</w:t>
+              <w:t>’s PayPal Info</w:t>
             </w:r>
           </w:p>
         </w:tc>
@@ -308,30 +330,10 @@
             <w:r>
               <w:t>Inquirer</w:t>
             </w:r>
+            <w:bookmarkStart w:id="0" w:name="_GoBack"/>
+            <w:bookmarkEnd w:id="0"/>
             <w:r>
-              <w:t>’s Name</w:t>
-            </w:r>
-          </w:p>
-        </w:tc>
-      </w:tr>
-      <w:tr>
-        <w:tc>
-          <w:tcPr>
-            <w:tcW w:w="3315" w:type="dxa"/>
-          </w:tcPr>
-          <w:p>
-            <w:r>
-              <w:t>Expert’s PayPal Info</w:t>
-            </w:r>
-          </w:p>
-        </w:tc>
-        <w:tc>
-          <w:tcPr>
-            <w:tcW w:w="3514" w:type="dxa"/>
-          </w:tcPr>
-          <w:p>
-            <w:r>
-              <w:t>Expert’s email address</w:t>
+              <w:t>’s email address</w:t>
             </w:r>
           </w:p>
         </w:tc>
@@ -382,15 +384,7 @@
         <w:t>Expert</w:t>
       </w:r>
       <w:r>
-        <w:t xml:space="preserve">, I want to sign-up to </w:t>
-      </w:r>
-      <w:proofErr w:type="spellStart"/>
-      <w:r>
-        <w:t>Pregunta.Me</w:t>
-      </w:r>
-      <w:proofErr w:type="spellEnd"/>
-      <w:r>
-        <w:t xml:space="preserve"> so that I can receive questions from </w:t>
+        <w:t xml:space="preserve">, I want to sign-up to Pregunta.Me so that I can receive questions from </w:t>
       </w:r>
       <w:r>
         <w:rPr>
@@ -632,15 +626,7 @@
         <w:t>Inquirer</w:t>
       </w:r>
       <w:r>
-        <w:t xml:space="preserve">, I want to sign-up to </w:t>
-      </w:r>
-      <w:proofErr w:type="spellStart"/>
-      <w:r>
-        <w:t>Pregunta.Me</w:t>
-      </w:r>
-      <w:proofErr w:type="spellEnd"/>
-      <w:r>
-        <w:t xml:space="preserve"> so that I can ask questions to an </w:t>
+        <w:t xml:space="preserve">, I want to sign-up to Pregunta.Me so that I can ask questions to an </w:t>
       </w:r>
       <w:r>
         <w:rPr>
@@ -669,15 +655,7 @@
         <w:t>Inquirer</w:t>
       </w:r>
       <w:r>
-        <w:t xml:space="preserve">, I want to search </w:t>
-      </w:r>
-      <w:proofErr w:type="spellStart"/>
-      <w:r>
-        <w:t>Pregunta.Me</w:t>
-      </w:r>
-      <w:proofErr w:type="spellEnd"/>
-      <w:r>
-        <w:t xml:space="preserve"> for an </w:t>
+        <w:t xml:space="preserve">, I want to search Pregunta.Me for an </w:t>
       </w:r>
       <w:r>
         <w:rPr>
@@ -704,8 +682,6 @@
       <w:r>
         <w:br w:type="page"/>
       </w:r>
-      <w:bookmarkStart w:id="0" w:name="_GoBack"/>
-      <w:bookmarkEnd w:id="0"/>
     </w:p>
     <w:p/>
     <w:p>
@@ -1031,7 +1007,7 @@
       <w:rPr>
         <w:noProof/>
       </w:rPr>
-      <w:t>3</w:t>
+      <w:t>1</w:t>
     </w:r>
     <w:r>
       <w:rPr>
@@ -1111,7 +1087,7 @@
       <w:rPr>
         <w:noProof/>
       </w:rPr>
-      <w:t>4</w:t>
+      <w:t>5</w:t>
     </w:r>
     <w:r>
       <w:rPr>
@@ -3596,7 +3572,7 @@
 </file>
 
 <file path=customXml/itemProps1.xml><?xml version="1.0" encoding="utf-8"?>
-<ds:datastoreItem xmlns:ds="http://schemas.openxmlformats.org/officeDocument/2006/customXml" ds:itemID="{78B0E233-09A5-4B62-9AB0-C47FBD6533F3}">
+<ds:datastoreItem xmlns:ds="http://schemas.openxmlformats.org/officeDocument/2006/customXml" ds:itemID="{2AA25E83-93B3-439B-8F91-AD401951617F}">
   <ds:schemaRefs>
     <ds:schemaRef ds:uri="http://schemas.openxmlformats.org/officeDocument/2006/bibliography"/>
   </ds:schemaRefs>

</xml_diff>

<commit_message>
Reorganized projects to reflect clean-architecture approach. Defined the Administration BoundedContext. Added unit tests. All UT and Specs are passing.
</commit_message>
<xml_diff>
--- a/docs/Pregunta.Me User Story Index Cards.docx
+++ b/docs/Pregunta.Me User Story Index Cards.docx
@@ -215,10 +215,8 @@
       <w:r>
         <w:br w:type="page"/>
       </w:r>
-    </w:p>
-    <w:p/>
-    <w:p>
-      <w:r>
+      <w:r>
+        <w:lastRenderedPageBreak/>
         <w:t xml:space="preserve">As an </w:t>
       </w:r>
       <w:r>
@@ -330,8 +328,6 @@
             <w:r>
               <w:t>Inquirer</w:t>
             </w:r>
-            <w:bookmarkStart w:id="0" w:name="_GoBack"/>
-            <w:bookmarkEnd w:id="0"/>
             <w:r>
               <w:t>’s email address</w:t>
             </w:r>
@@ -364,6 +360,7 @@
         </w:rPr>
         <w:sectPr>
           <w:headerReference w:type="default" r:id="rId9"/>
+          <w:footerReference w:type="default" r:id="rId10"/>
           <w:pgSz w:w="7200" w:h="4320" w:orient="landscape"/>
           <w:pgMar w:top="144" w:right="245" w:bottom="144" w:left="144" w:header="0" w:footer="0" w:gutter="0"/>
           <w:cols w:space="720"/>
@@ -384,7 +381,15 @@
         <w:t>Expert</w:t>
       </w:r>
       <w:r>
-        <w:t xml:space="preserve">, I want to sign-up to Pregunta.Me so that I can receive questions from </w:t>
+        <w:t xml:space="preserve">, I want to sign-up to </w:t>
+      </w:r>
+      <w:proofErr w:type="spellStart"/>
+      <w:r>
+        <w:t>Pregunta.Me</w:t>
+      </w:r>
+      <w:proofErr w:type="spellEnd"/>
+      <w:r>
+        <w:t xml:space="preserve"> so that I can receive questions from </w:t>
       </w:r>
       <w:r>
         <w:rPr>
@@ -536,12 +541,7 @@
     </w:tbl>
     <w:p>
       <w:r>
-        <w:br w:type="page"/>
-      </w:r>
-    </w:p>
-    <w:p/>
-    <w:p>
-      <w:r>
+        <w:lastRenderedPageBreak/>
         <w:t xml:space="preserve">As an </w:t>
       </w:r>
       <w:r>
@@ -574,8 +574,8 @@
     <w:p>
       <w:pPr>
         <w:sectPr>
-          <w:headerReference w:type="default" r:id="rId10"/>
-          <w:footerReference w:type="default" r:id="rId11"/>
+          <w:headerReference w:type="default" r:id="rId11"/>
+          <w:footerReference w:type="default" r:id="rId12"/>
           <w:pgSz w:w="7200" w:h="4320" w:orient="landscape"/>
           <w:pgMar w:top="144" w:right="245" w:bottom="144" w:left="144" w:header="0" w:footer="0" w:gutter="0"/>
           <w:pgNumType w:start="1"/>
@@ -626,7 +626,15 @@
         <w:t>Inquirer</w:t>
       </w:r>
       <w:r>
-        <w:t xml:space="preserve">, I want to sign-up to Pregunta.Me so that I can ask questions to an </w:t>
+        <w:t xml:space="preserve">, I want to sign-up to </w:t>
+      </w:r>
+      <w:proofErr w:type="spellStart"/>
+      <w:r>
+        <w:t>Pregunta.Me</w:t>
+      </w:r>
+      <w:proofErr w:type="spellEnd"/>
+      <w:r>
+        <w:t xml:space="preserve"> so that I can ask questions to an </w:t>
       </w:r>
       <w:r>
         <w:rPr>
@@ -655,7 +663,15 @@
         <w:t>Inquirer</w:t>
       </w:r>
       <w:r>
-        <w:t xml:space="preserve">, I want to search Pregunta.Me for an </w:t>
+        <w:t xml:space="preserve">, I want to search </w:t>
+      </w:r>
+      <w:proofErr w:type="spellStart"/>
+      <w:r>
+        <w:t>Pregunta.Me</w:t>
+      </w:r>
+      <w:proofErr w:type="spellEnd"/>
+      <w:r>
+        <w:t xml:space="preserve"> for an </w:t>
       </w:r>
       <w:r>
         <w:rPr>
@@ -780,10 +796,12 @@
       <w:r>
         <w:t>) and how much I have spent for getting an answer to my questions so that I can see the total amount I’ve spent in asking questions.</w:t>
       </w:r>
+      <w:bookmarkStart w:id="0" w:name="_GoBack"/>
+      <w:bookmarkEnd w:id="0"/>
     </w:p>
     <w:sectPr>
-      <w:headerReference w:type="default" r:id="rId12"/>
-      <w:footerReference w:type="default" r:id="rId13"/>
+      <w:headerReference w:type="default" r:id="rId13"/>
+      <w:footerReference w:type="default" r:id="rId14"/>
       <w:pgSz w:w="7200" w:h="4320" w:orient="landscape"/>
       <w:pgMar w:top="144" w:right="245" w:bottom="144" w:left="144" w:header="0" w:footer="0" w:gutter="0"/>
       <w:pgNumType w:start="1"/>
@@ -825,6 +843,81 @@
     <w:pPr>
       <w:pStyle w:val="Footer"/>
     </w:pPr>
+    <w:r>
+      <w:rPr>
+        <w:b/>
+      </w:rPr>
+      <w:t>Goal</w:t>
+    </w:r>
+    <w:r>
+      <w:rPr>
+        <w:b/>
+      </w:rPr>
+      <w:t>:</w:t>
+    </w:r>
+    <w:r>
+      <w:t xml:space="preserve"> </w:t>
+    </w:r>
+    <w:r>
+      <w:rPr>
+        <w:i/>
+      </w:rPr>
+      <w:t>T</w:t>
+    </w:r>
+    <w:r>
+      <w:rPr>
+        <w:i/>
+      </w:rPr>
+      <w:t xml:space="preserve">o monetize the knowledge of an expert </w:t>
+    </w:r>
+    <w:r>
+      <w:rPr>
+        <w:i/>
+      </w:rPr>
+      <w:t>by</w:t>
+    </w:r>
+    <w:r>
+      <w:rPr>
+        <w:i/>
+      </w:rPr>
+      <w:t xml:space="preserve"> allow</w:t>
+    </w:r>
+    <w:r>
+      <w:rPr>
+        <w:i/>
+      </w:rPr>
+      <w:t>ing</w:t>
+    </w:r>
+    <w:r>
+      <w:rPr>
+        <w:i/>
+      </w:rPr>
+      <w:t xml:space="preserve"> </w:t>
+    </w:r>
+    <w:r>
+      <w:rPr>
+        <w:i/>
+      </w:rPr>
+      <w:t>inquirers</w:t>
+    </w:r>
+    <w:r>
+      <w:rPr>
+        <w:i/>
+      </w:rPr>
+      <w:t xml:space="preserve"> to submit questions </w:t>
+    </w:r>
+    <w:r>
+      <w:rPr>
+        <w:i/>
+      </w:rPr>
+      <w:t xml:space="preserve">and pay a fee </w:t>
+    </w:r>
+    <w:r>
+      <w:rPr>
+        <w:i/>
+      </w:rPr>
+      <w:t>for the expert to answer.</w:t>
+    </w:r>
   </w:p>
 </w:ftr>
 </file>
@@ -835,6 +928,166 @@
     <w:pPr>
       <w:pStyle w:val="Footer"/>
     </w:pPr>
+    <w:r>
+      <w:rPr>
+        <w:b/>
+      </w:rPr>
+      <w:t>Goal</w:t>
+    </w:r>
+    <w:r>
+      <w:rPr>
+        <w:b/>
+      </w:rPr>
+      <w:t>:</w:t>
+    </w:r>
+    <w:r>
+      <w:t xml:space="preserve"> </w:t>
+    </w:r>
+    <w:r>
+      <w:rPr>
+        <w:i/>
+      </w:rPr>
+      <w:t>T</w:t>
+    </w:r>
+    <w:r>
+      <w:rPr>
+        <w:i/>
+      </w:rPr>
+      <w:t xml:space="preserve">o monetize the knowledge of an expert </w:t>
+    </w:r>
+    <w:r>
+      <w:rPr>
+        <w:i/>
+      </w:rPr>
+      <w:t>by</w:t>
+    </w:r>
+    <w:r>
+      <w:rPr>
+        <w:i/>
+      </w:rPr>
+      <w:t xml:space="preserve"> allow</w:t>
+    </w:r>
+    <w:r>
+      <w:rPr>
+        <w:i/>
+      </w:rPr>
+      <w:t>ing</w:t>
+    </w:r>
+    <w:r>
+      <w:rPr>
+        <w:i/>
+      </w:rPr>
+      <w:t xml:space="preserve"> </w:t>
+    </w:r>
+    <w:r>
+      <w:rPr>
+        <w:i/>
+      </w:rPr>
+      <w:t>inquirers</w:t>
+    </w:r>
+    <w:r>
+      <w:rPr>
+        <w:i/>
+      </w:rPr>
+      <w:t xml:space="preserve"> to submit questions </w:t>
+    </w:r>
+    <w:r>
+      <w:rPr>
+        <w:i/>
+      </w:rPr>
+      <w:t xml:space="preserve">and pay a fee </w:t>
+    </w:r>
+    <w:r>
+      <w:rPr>
+        <w:i/>
+      </w:rPr>
+      <w:t>for the expert to answer.</w:t>
+    </w:r>
+  </w:p>
+</w:ftr>
+</file>
+
+<file path=word/footer3.xml><?xml version="1.0" encoding="utf-8"?>
+<w:ftr xmlns:wpc="http://schemas.microsoft.com/office/word/2010/wordprocessingCanvas" xmlns:mc="http://schemas.openxmlformats.org/markup-compatibility/2006" xmlns:o="urn:schemas-microsoft-com:office:office" xmlns:r="http://schemas.openxmlformats.org/officeDocument/2006/relationships" xmlns:m="http://schemas.openxmlformats.org/officeDocument/2006/math" xmlns:v="urn:schemas-microsoft-com:vml" xmlns:wp14="http://schemas.microsoft.com/office/word/2010/wordprocessingDrawing" xmlns:wp="http://schemas.openxmlformats.org/drawingml/2006/wordprocessingDrawing" xmlns:w10="urn:schemas-microsoft-com:office:word" xmlns:w="http://schemas.openxmlformats.org/wordprocessingml/2006/main" xmlns:w14="http://schemas.microsoft.com/office/word/2010/wordml" xmlns:wpg="http://schemas.microsoft.com/office/word/2010/wordprocessingGroup" xmlns:wpi="http://schemas.microsoft.com/office/word/2010/wordprocessingInk" xmlns:wne="http://schemas.microsoft.com/office/word/2006/wordml" xmlns:wps="http://schemas.microsoft.com/office/word/2010/wordprocessingShape" mc:Ignorable="w14 wp14">
+  <w:p>
+    <w:pPr>
+      <w:pStyle w:val="Footer"/>
+    </w:pPr>
+    <w:r>
+      <w:rPr>
+        <w:b/>
+      </w:rPr>
+      <w:t>Goal</w:t>
+    </w:r>
+    <w:r>
+      <w:rPr>
+        <w:b/>
+      </w:rPr>
+      <w:t>:</w:t>
+    </w:r>
+    <w:r>
+      <w:t xml:space="preserve"> </w:t>
+    </w:r>
+    <w:r>
+      <w:rPr>
+        <w:i/>
+      </w:rPr>
+      <w:t>T</w:t>
+    </w:r>
+    <w:r>
+      <w:rPr>
+        <w:i/>
+      </w:rPr>
+      <w:t xml:space="preserve">o monetize the knowledge of an expert </w:t>
+    </w:r>
+    <w:r>
+      <w:rPr>
+        <w:i/>
+      </w:rPr>
+      <w:t>by</w:t>
+    </w:r>
+    <w:r>
+      <w:rPr>
+        <w:i/>
+      </w:rPr>
+      <w:t xml:space="preserve"> allow</w:t>
+    </w:r>
+    <w:r>
+      <w:rPr>
+        <w:i/>
+      </w:rPr>
+      <w:t>ing</w:t>
+    </w:r>
+    <w:r>
+      <w:rPr>
+        <w:i/>
+      </w:rPr>
+      <w:t xml:space="preserve"> </w:t>
+    </w:r>
+    <w:r>
+      <w:rPr>
+        <w:i/>
+      </w:rPr>
+      <w:t>inquirers</w:t>
+    </w:r>
+    <w:r>
+      <w:rPr>
+        <w:i/>
+      </w:rPr>
+      <w:t xml:space="preserve"> to submit questions </w:t>
+    </w:r>
+    <w:r>
+      <w:rPr>
+        <w:i/>
+      </w:rPr>
+      <w:t xml:space="preserve">and pay a fee </w:t>
+    </w:r>
+    <w:r>
+      <w:rPr>
+        <w:i/>
+      </w:rPr>
+      <w:t>for the expert to answer.</w:t>
+    </w:r>
   </w:p>
 </w:ftr>
 </file>
@@ -1007,7 +1260,7 @@
       <w:rPr>
         <w:noProof/>
       </w:rPr>
-      <w:t>1</w:t>
+      <w:t>3</w:t>
     </w:r>
     <w:r>
       <w:rPr>
@@ -3572,7 +3825,7 @@
 </file>
 
 <file path=customXml/itemProps1.xml><?xml version="1.0" encoding="utf-8"?>
-<ds:datastoreItem xmlns:ds="http://schemas.openxmlformats.org/officeDocument/2006/customXml" ds:itemID="{2AA25E83-93B3-439B-8F91-AD401951617F}">
+<ds:datastoreItem xmlns:ds="http://schemas.openxmlformats.org/officeDocument/2006/customXml" ds:itemID="{E5CE226A-B767-4561-95FB-ECF51B506A29}">
   <ds:schemaRefs>
     <ds:schemaRef ds:uri="http://schemas.openxmlformats.org/officeDocument/2006/bibliography"/>
   </ds:schemaRefs>

</xml_diff>

<commit_message>
Added various concepts: - info type for experts - info type for inquirers - value object for Money - value object for BillingRate - added an area for Plugin Contracts - started a basic infrastructure for Data Access - basic implementation of Repository Pattern in DAL
</commit_message>
<xml_diff>
--- a/docs/Pregunta.Me User Story Index Cards.docx
+++ b/docs/Pregunta.Me User Story Index Cards.docx
@@ -94,11 +94,18 @@
             <w:tcW w:w="3315" w:type="dxa"/>
           </w:tcPr>
           <w:p>
+            <w:pPr>
+              <w:rPr>
+                <w:sz w:val="16"/>
+                <w:szCs w:val="16"/>
+              </w:rPr>
+            </w:pPr>
             <w:r>
-              <w:t>Ex</w:t>
-            </w:r>
-            <w:r>
-              <w:t>pert ID</w:t>
+              <w:rPr>
+                <w:sz w:val="16"/>
+                <w:szCs w:val="16"/>
+              </w:rPr>
+              <w:t>Expert ID</w:t>
             </w:r>
           </w:p>
         </w:tc>
@@ -107,7 +114,17 @@
             <w:tcW w:w="3514" w:type="dxa"/>
           </w:tcPr>
           <w:p>
+            <w:pPr>
+              <w:rPr>
+                <w:sz w:val="16"/>
+                <w:szCs w:val="16"/>
+              </w:rPr>
+            </w:pPr>
             <w:r>
+              <w:rPr>
+                <w:sz w:val="16"/>
+                <w:szCs w:val="16"/>
+              </w:rPr>
               <w:t>Expert’s Name</w:t>
             </w:r>
           </w:p>
@@ -119,7 +136,17 @@
             <w:tcW w:w="3315" w:type="dxa"/>
           </w:tcPr>
           <w:p>
+            <w:pPr>
+              <w:rPr>
+                <w:sz w:val="16"/>
+                <w:szCs w:val="16"/>
+              </w:rPr>
+            </w:pPr>
             <w:r>
+              <w:rPr>
+                <w:sz w:val="16"/>
+                <w:szCs w:val="16"/>
+              </w:rPr>
               <w:t>Expert’s PayPal Info</w:t>
             </w:r>
           </w:p>
@@ -129,7 +156,17 @@
             <w:tcW w:w="3514" w:type="dxa"/>
           </w:tcPr>
           <w:p>
+            <w:pPr>
+              <w:rPr>
+                <w:sz w:val="16"/>
+                <w:szCs w:val="16"/>
+              </w:rPr>
+            </w:pPr>
             <w:r>
+              <w:rPr>
+                <w:sz w:val="16"/>
+                <w:szCs w:val="16"/>
+              </w:rPr>
               <w:t>Expert’s email address</w:t>
             </w:r>
           </w:p>
@@ -141,7 +178,17 @@
             <w:tcW w:w="3315" w:type="dxa"/>
           </w:tcPr>
           <w:p>
+            <w:pPr>
+              <w:rPr>
+                <w:sz w:val="16"/>
+                <w:szCs w:val="16"/>
+              </w:rPr>
+            </w:pPr>
             <w:r>
+              <w:rPr>
+                <w:sz w:val="16"/>
+                <w:szCs w:val="16"/>
+              </w:rPr>
               <w:t>Other?</w:t>
             </w:r>
           </w:p>
@@ -151,10 +198,24 @@
             <w:tcW w:w="3514" w:type="dxa"/>
           </w:tcPr>
           <w:p>
+            <w:pPr>
+              <w:rPr>
+                <w:sz w:val="16"/>
+                <w:szCs w:val="16"/>
+              </w:rPr>
+            </w:pPr>
             <w:r>
+              <w:rPr>
+                <w:sz w:val="16"/>
+                <w:szCs w:val="16"/>
+              </w:rPr>
               <w:t xml:space="preserve">Expert’s </w:t>
             </w:r>
             <w:r>
+              <w:rPr>
+                <w:sz w:val="16"/>
+                <w:szCs w:val="16"/>
+              </w:rPr>
               <w:t>compensation currency</w:t>
             </w:r>
           </w:p>
@@ -166,7 +227,17 @@
             <w:tcW w:w="3315" w:type="dxa"/>
           </w:tcPr>
           <w:p>
+            <w:pPr>
+              <w:rPr>
+                <w:sz w:val="16"/>
+                <w:szCs w:val="16"/>
+              </w:rPr>
+            </w:pPr>
             <w:r>
+              <w:rPr>
+                <w:sz w:val="16"/>
+                <w:szCs w:val="16"/>
+              </w:rPr>
               <w:t>Expert’s compensation rate per answer in USD</w:t>
             </w:r>
           </w:p>
@@ -176,7 +247,17 @@
             <w:tcW w:w="3514" w:type="dxa"/>
           </w:tcPr>
           <w:p>
+            <w:pPr>
+              <w:rPr>
+                <w:sz w:val="16"/>
+                <w:szCs w:val="16"/>
+              </w:rPr>
+            </w:pPr>
             <w:r>
+              <w:rPr>
+                <w:sz w:val="16"/>
+                <w:szCs w:val="16"/>
+              </w:rPr>
               <w:t>Expert’s preferred language</w:t>
             </w:r>
           </w:p>
@@ -188,10 +269,24 @@
             <w:tcW w:w="3315" w:type="dxa"/>
           </w:tcPr>
           <w:p>
+            <w:pPr>
+              <w:rPr>
+                <w:sz w:val="16"/>
+                <w:szCs w:val="16"/>
+              </w:rPr>
+            </w:pPr>
             <w:r>
+              <w:rPr>
+                <w:sz w:val="16"/>
+                <w:szCs w:val="16"/>
+              </w:rPr>
               <w:t xml:space="preserve">Expert’s area of </w:t>
             </w:r>
             <w:r>
+              <w:rPr>
+                <w:sz w:val="16"/>
+                <w:szCs w:val="16"/>
+              </w:rPr>
               <w:t>expertise</w:t>
             </w:r>
           </w:p>
@@ -203,8 +298,16 @@
           <w:p>
             <w:pPr>
               <w:jc w:val="center"/>
+              <w:rPr>
+                <w:sz w:val="16"/>
+                <w:szCs w:val="16"/>
+              </w:rPr>
             </w:pPr>
             <w:r>
+              <w:rPr>
+                <w:sz w:val="16"/>
+                <w:szCs w:val="16"/>
+              </w:rPr>
               <w:t>Other?</w:t>
             </w:r>
           </w:p>
@@ -212,6 +315,18 @@
       </w:tr>
     </w:tbl>
     <w:p>
+      <w:pPr>
+        <w:spacing w:before="120" w:after="120" w:line="240" w:lineRule="auto"/>
+        <w:jc w:val="right"/>
+      </w:pPr>
+      <w:r>
+        <w:rPr>
+          <w:b/>
+          <w:color w:val="FFFFFF" w:themeColor="background1"/>
+          <w:shd w:val="clear" w:color="auto" w:fill="00B050"/>
+        </w:rPr>
+        <w:t>Done!</w:t>
+      </w:r>
       <w:r>
         <w:br w:type="page"/>
       </w:r>
@@ -290,7 +405,17 @@
             <w:tcW w:w="3315" w:type="dxa"/>
           </w:tcPr>
           <w:p>
+            <w:pPr>
+              <w:rPr>
+                <w:sz w:val="16"/>
+                <w:szCs w:val="16"/>
+              </w:rPr>
+            </w:pPr>
             <w:r>
+              <w:rPr>
+                <w:sz w:val="16"/>
+                <w:szCs w:val="16"/>
+              </w:rPr>
               <w:t>Inquirer ID</w:t>
             </w:r>
           </w:p>
@@ -300,7 +425,17 @@
             <w:tcW w:w="3514" w:type="dxa"/>
           </w:tcPr>
           <w:p>
+            <w:pPr>
+              <w:rPr>
+                <w:sz w:val="16"/>
+                <w:szCs w:val="16"/>
+              </w:rPr>
+            </w:pPr>
             <w:r>
+              <w:rPr>
+                <w:sz w:val="16"/>
+                <w:szCs w:val="16"/>
+              </w:rPr>
               <w:t>Inquirer’s Name</w:t>
             </w:r>
           </w:p>
@@ -312,10 +447,24 @@
             <w:tcW w:w="3315" w:type="dxa"/>
           </w:tcPr>
           <w:p>
+            <w:pPr>
+              <w:rPr>
+                <w:sz w:val="16"/>
+                <w:szCs w:val="16"/>
+              </w:rPr>
+            </w:pPr>
             <w:r>
+              <w:rPr>
+                <w:sz w:val="16"/>
+                <w:szCs w:val="16"/>
+              </w:rPr>
               <w:t>Inquirer</w:t>
             </w:r>
             <w:r>
+              <w:rPr>
+                <w:sz w:val="16"/>
+                <w:szCs w:val="16"/>
+              </w:rPr>
               <w:t>’s PayPal Info</w:t>
             </w:r>
           </w:p>
@@ -325,10 +474,24 @@
             <w:tcW w:w="3514" w:type="dxa"/>
           </w:tcPr>
           <w:p>
+            <w:pPr>
+              <w:rPr>
+                <w:sz w:val="16"/>
+                <w:szCs w:val="16"/>
+              </w:rPr>
+            </w:pPr>
             <w:r>
+              <w:rPr>
+                <w:sz w:val="16"/>
+                <w:szCs w:val="16"/>
+              </w:rPr>
               <w:t>Inquirer</w:t>
             </w:r>
             <w:r>
+              <w:rPr>
+                <w:sz w:val="16"/>
+                <w:szCs w:val="16"/>
+              </w:rPr>
               <w:t>’s email address</w:t>
             </w:r>
           </w:p>
@@ -340,7 +503,17 @@
             <w:tcW w:w="3315" w:type="dxa"/>
           </w:tcPr>
           <w:p>
+            <w:pPr>
+              <w:rPr>
+                <w:sz w:val="16"/>
+                <w:szCs w:val="16"/>
+              </w:rPr>
+            </w:pPr>
             <w:r>
+              <w:rPr>
+                <w:sz w:val="16"/>
+                <w:szCs w:val="16"/>
+              </w:rPr>
               <w:t>Other?</w:t>
             </w:r>
           </w:p>
@@ -349,12 +522,20 @@
           <w:tcPr>
             <w:tcW w:w="3514" w:type="dxa"/>
           </w:tcPr>
-          <w:p/>
+          <w:p>
+            <w:pPr>
+              <w:rPr>
+                <w:sz w:val="16"/>
+                <w:szCs w:val="16"/>
+              </w:rPr>
+            </w:pPr>
+          </w:p>
         </w:tc>
       </w:tr>
     </w:tbl>
     <w:p>
       <w:pPr>
+        <w:jc w:val="right"/>
         <w:rPr>
           <w:shd w:val="clear" w:color="auto" w:fill="DAEEF3" w:themeFill="accent5" w:themeFillTint="33"/>
         </w:rPr>
@@ -367,6 +548,14 @@
           <w:docGrid w:linePitch="360"/>
         </w:sectPr>
       </w:pPr>
+      <w:r>
+        <w:rPr>
+          <w:b/>
+          <w:color w:val="FFFFFF" w:themeColor="background1"/>
+          <w:shd w:val="clear" w:color="auto" w:fill="00B050"/>
+        </w:rPr>
+        <w:t>Done!</w:t>
+      </w:r>
     </w:p>
     <w:p>
       <w:r>
@@ -412,6 +601,19 @@
       </w:r>
       <w:r>
         <w:t xml:space="preserve"> shall provide:</w:t>
+      </w:r>
+    </w:p>
+    <w:p>
+      <w:pPr>
+        <w:jc w:val="right"/>
+      </w:pPr>
+      <w:r>
+        <w:rPr>
+          <w:b/>
+          <w:color w:val="FFFFFF" w:themeColor="background1"/>
+          <w:shd w:val="clear" w:color="auto" w:fill="00B050"/>
+        </w:rPr>
+        <w:t>Done!</w:t>
       </w:r>
     </w:p>
     <w:tbl>
@@ -439,7 +641,17 @@
             <w:tcW w:w="3315" w:type="dxa"/>
           </w:tcPr>
           <w:p>
+            <w:pPr>
+              <w:rPr>
+                <w:sz w:val="16"/>
+                <w:szCs w:val="16"/>
+              </w:rPr>
+            </w:pPr>
             <w:r>
+              <w:rPr>
+                <w:sz w:val="16"/>
+                <w:szCs w:val="16"/>
+              </w:rPr>
               <w:t>Expert’s Name</w:t>
             </w:r>
           </w:p>
@@ -449,7 +661,17 @@
             <w:tcW w:w="3514" w:type="dxa"/>
           </w:tcPr>
           <w:p>
+            <w:pPr>
+              <w:rPr>
+                <w:sz w:val="16"/>
+                <w:szCs w:val="16"/>
+              </w:rPr>
+            </w:pPr>
             <w:r>
+              <w:rPr>
+                <w:sz w:val="16"/>
+                <w:szCs w:val="16"/>
+              </w:rPr>
               <w:t>Expert’s email address</w:t>
             </w:r>
           </w:p>
@@ -461,7 +683,17 @@
             <w:tcW w:w="3315" w:type="dxa"/>
           </w:tcPr>
           <w:p>
+            <w:pPr>
+              <w:rPr>
+                <w:sz w:val="16"/>
+                <w:szCs w:val="16"/>
+              </w:rPr>
+            </w:pPr>
             <w:r>
+              <w:rPr>
+                <w:sz w:val="16"/>
+                <w:szCs w:val="16"/>
+              </w:rPr>
               <w:t>Expert’s PayPal Info</w:t>
             </w:r>
           </w:p>
@@ -471,7 +703,17 @@
             <w:tcW w:w="3514" w:type="dxa"/>
           </w:tcPr>
           <w:p>
+            <w:pPr>
+              <w:rPr>
+                <w:sz w:val="16"/>
+                <w:szCs w:val="16"/>
+              </w:rPr>
+            </w:pPr>
             <w:r>
+              <w:rPr>
+                <w:sz w:val="16"/>
+                <w:szCs w:val="16"/>
+              </w:rPr>
               <w:t>Expert’s compensation currency</w:t>
             </w:r>
           </w:p>
@@ -483,7 +725,17 @@
             <w:tcW w:w="3315" w:type="dxa"/>
           </w:tcPr>
           <w:p>
+            <w:pPr>
+              <w:rPr>
+                <w:sz w:val="16"/>
+                <w:szCs w:val="16"/>
+              </w:rPr>
+            </w:pPr>
             <w:r>
+              <w:rPr>
+                <w:sz w:val="16"/>
+                <w:szCs w:val="16"/>
+              </w:rPr>
               <w:t>Expert’s compensation rate per answer in USD</w:t>
             </w:r>
           </w:p>
@@ -493,7 +745,17 @@
             <w:tcW w:w="3514" w:type="dxa"/>
           </w:tcPr>
           <w:p>
+            <w:pPr>
+              <w:rPr>
+                <w:sz w:val="16"/>
+                <w:szCs w:val="16"/>
+              </w:rPr>
+            </w:pPr>
             <w:r>
+              <w:rPr>
+                <w:sz w:val="16"/>
+                <w:szCs w:val="16"/>
+              </w:rPr>
               <w:t>Expert’s preferred language</w:t>
             </w:r>
           </w:p>
@@ -505,7 +767,17 @@
             <w:tcW w:w="3315" w:type="dxa"/>
           </w:tcPr>
           <w:p>
+            <w:pPr>
+              <w:rPr>
+                <w:sz w:val="16"/>
+                <w:szCs w:val="16"/>
+              </w:rPr>
+            </w:pPr>
             <w:r>
+              <w:rPr>
+                <w:sz w:val="16"/>
+                <w:szCs w:val="16"/>
+              </w:rPr>
               <w:t>Expert’s area of expertise</w:t>
             </w:r>
           </w:p>
@@ -514,7 +786,14 @@
           <w:tcPr>
             <w:tcW w:w="3514" w:type="dxa"/>
           </w:tcPr>
-          <w:p/>
+          <w:p>
+            <w:pPr>
+              <w:rPr>
+                <w:sz w:val="16"/>
+                <w:szCs w:val="16"/>
+              </w:rPr>
+            </w:pPr>
+          </w:p>
         </w:tc>
       </w:tr>
       <w:tr>
@@ -522,7 +801,14 @@
           <w:tcPr>
             <w:tcW w:w="3315" w:type="dxa"/>
           </w:tcPr>
-          <w:p/>
+          <w:p>
+            <w:pPr>
+              <w:rPr>
+                <w:sz w:val="16"/>
+                <w:szCs w:val="16"/>
+              </w:rPr>
+            </w:pPr>
+          </w:p>
         </w:tc>
         <w:tc>
           <w:tcPr>
@@ -531,8 +817,16 @@
           <w:p>
             <w:pPr>
               <w:jc w:val="center"/>
+              <w:rPr>
+                <w:sz w:val="16"/>
+                <w:szCs w:val="16"/>
+              </w:rPr>
             </w:pPr>
             <w:r>
+              <w:rPr>
+                <w:sz w:val="16"/>
+                <w:szCs w:val="16"/>
+              </w:rPr>
               <w:t>Other?</w:t>
             </w:r>
           </w:p>
@@ -565,6 +859,7 @@
         <w:t>.</w:t>
       </w:r>
     </w:p>
+    <w:p/>
     <w:p>
       <w:r>
         <w:br w:type="page"/>
@@ -646,6 +941,21 @@
       <w:r>
         <w:t xml:space="preserve"> so that I can get an answer.</w:t>
       </w:r>
+    </w:p>
+    <w:p>
+      <w:pPr>
+        <w:jc w:val="right"/>
+      </w:pPr>
+      <w:bookmarkStart w:id="0" w:name="_GoBack"/>
+      <w:bookmarkEnd w:id="0"/>
+      <w:r>
+        <w:rPr>
+          <w:b/>
+          <w:color w:val="FFFFFF" w:themeColor="background1"/>
+          <w:shd w:val="clear" w:color="auto" w:fill="00B050"/>
+        </w:rPr>
+        <w:t>Done!</w:t>
+      </w:r>
       <w:r>
         <w:br w:type="page"/>
       </w:r>
@@ -796,8 +1106,6 @@
       <w:r>
         <w:t>) and how much I have spent for getting an answer to my questions so that I can see the total amount I’ve spent in asking questions.</w:t>
       </w:r>
-      <w:bookmarkStart w:id="0" w:name="_GoBack"/>
-      <w:bookmarkEnd w:id="0"/>
     </w:p>
     <w:sectPr>
       <w:headerReference w:type="default" r:id="rId13"/>
@@ -1340,7 +1648,7 @@
       <w:rPr>
         <w:noProof/>
       </w:rPr>
-      <w:t>5</w:t>
+      <w:t>3</w:t>
     </w:r>
     <w:r>
       <w:rPr>
@@ -3825,7 +4133,7 @@
 </file>
 
 <file path=customXml/itemProps1.xml><?xml version="1.0" encoding="utf-8"?>
-<ds:datastoreItem xmlns:ds="http://schemas.openxmlformats.org/officeDocument/2006/customXml" ds:itemID="{E5CE226A-B767-4561-95FB-ECF51B506A29}">
+<ds:datastoreItem xmlns:ds="http://schemas.openxmlformats.org/officeDocument/2006/customXml" ds:itemID="{0A5C861C-F703-4D82-8FB4-2E07BECFA9F9}">
   <ds:schemaRefs>
     <ds:schemaRef ds:uri="http://schemas.openxmlformats.org/officeDocument/2006/bibliography"/>
   </ds:schemaRefs>

</xml_diff>

<commit_message>
Introduced the "Money" value object into the Billing Rate value object. Worked like a charm. All unit tests are passing.
</commit_message>
<xml_diff>
--- a/docs/Pregunta.Me User Story Index Cards.docx
+++ b/docs/Pregunta.Me User Story Index Cards.docx
@@ -946,8 +946,6 @@
       <w:pPr>
         <w:jc w:val="right"/>
       </w:pPr>
-      <w:bookmarkStart w:id="0" w:name="_GoBack"/>
-      <w:bookmarkEnd w:id="0"/>
       <w:r>
         <w:rPr>
           <w:b/>
@@ -1002,6 +1000,21 @@
       </w:r>
       <w:r>
         <w:t>.</w:t>
+      </w:r>
+    </w:p>
+    <w:p>
+      <w:pPr>
+        <w:jc w:val="right"/>
+      </w:pPr>
+      <w:bookmarkStart w:id="0" w:name="_GoBack"/>
+      <w:bookmarkEnd w:id="0"/>
+      <w:r>
+        <w:rPr>
+          <w:b/>
+          <w:color w:val="FFFFFF" w:themeColor="background1"/>
+          <w:shd w:val="clear" w:color="auto" w:fill="00B050"/>
+        </w:rPr>
+        <w:t>Done!</w:t>
       </w:r>
     </w:p>
     <w:p>
@@ -1648,7 +1661,7 @@
       <w:rPr>
         <w:noProof/>
       </w:rPr>
-      <w:t>3</w:t>
+      <w:t>2</w:t>
     </w:r>
     <w:r>
       <w:rPr>
@@ -4133,7 +4146,7 @@
 </file>
 
 <file path=customXml/itemProps1.xml><?xml version="1.0" encoding="utf-8"?>
-<ds:datastoreItem xmlns:ds="http://schemas.openxmlformats.org/officeDocument/2006/customXml" ds:itemID="{0A5C861C-F703-4D82-8FB4-2E07BECFA9F9}">
+<ds:datastoreItem xmlns:ds="http://schemas.openxmlformats.org/officeDocument/2006/customXml" ds:itemID="{28A29438-ACD0-4AEC-92B8-E4160633B58D}">
   <ds:schemaRefs>
     <ds:schemaRef ds:uri="http://schemas.openxmlformats.org/officeDocument/2006/bibliography"/>
   </ds:schemaRefs>

</xml_diff>